<commit_message>
creating and testing version 1
in this version I get the basics of the program working - a random number and a guess
</commit_message>
<xml_diff>
--- a/testing.docx
+++ b/testing.docx
@@ -60,10 +60,19 @@
           <w:p>
             <w:pPr>
               <w:rPr>
-                <w:sz w:val="22"/>
-                <w:szCs w:val="22"/>
+                <w:sz w:val="20"/>
+                <w:szCs w:val="20"/>
               </w:rPr>
             </w:pPr>
+            <w:r>
+              <w:rPr>
+                <w:sz w:val="20"/>
+                <w:szCs w:val="20"/>
+              </w:rPr>
+              <w:t xml:space="preserve">I created version one, where a random number is generated and a single guess is made. The program decides whether the two are the same or not. I tested a correct guess, an incorrect guess, and a guess on either side of the random number. </w:t>
+            </w:r>
+            <w:bookmarkStart w:id="0" w:name="_GoBack"/>
+            <w:bookmarkEnd w:id="0"/>
           </w:p>
         </w:tc>
         <w:tc>
@@ -77,6 +86,102 @@
                 <w:szCs w:val="22"/>
               </w:rPr>
             </w:pPr>
+            <w:r>
+              <w:rPr>
+                <w:noProof/>
+                <w:sz w:val="22"/>
+                <w:szCs w:val="22"/>
+              </w:rPr>
+              <w:drawing>
+                <wp:inline distT="0" distB="0" distL="0" distR="0" wp14:anchorId="15BDB2FA" wp14:editId="2987DBB7">
+                  <wp:extent cx="2679321" cy="1766807"/>
+                  <wp:effectExtent l="0" t="0" r="635" b="0"/>
+                  <wp:docPr id="2" name="Picture 2"/>
+                  <wp:cNvGraphicFramePr>
+                    <a:graphicFrameLocks xmlns:a="http://schemas.openxmlformats.org/drawingml/2006/main" noChangeAspect="1"/>
+                  </wp:cNvGraphicFramePr>
+                  <a:graphic xmlns:a="http://schemas.openxmlformats.org/drawingml/2006/main">
+                    <a:graphicData uri="http://schemas.openxmlformats.org/drawingml/2006/picture">
+                      <pic:pic xmlns:pic="http://schemas.openxmlformats.org/drawingml/2006/picture">
+                        <pic:nvPicPr>
+                          <pic:cNvPr id="2" name="Screen Shot 2020-03-17 at 9.56.32 AM.png"/>
+                          <pic:cNvPicPr/>
+                        </pic:nvPicPr>
+                        <pic:blipFill>
+                          <a:blip r:embed="rId4">
+                            <a:extLst>
+                              <a:ext uri="{28A0092B-C50C-407E-A947-70E740481C1C}">
+                                <a14:useLocalDpi xmlns:a14="http://schemas.microsoft.com/office/drawing/2010/main" val="0"/>
+                              </a:ext>
+                            </a:extLst>
+                          </a:blip>
+                          <a:stretch>
+                            <a:fillRect/>
+                          </a:stretch>
+                        </pic:blipFill>
+                        <pic:spPr>
+                          <a:xfrm>
+                            <a:off x="0" y="0"/>
+                            <a:ext cx="2701534" cy="1781455"/>
+                          </a:xfrm>
+                          <a:prstGeom prst="rect">
+                            <a:avLst/>
+                          </a:prstGeom>
+                        </pic:spPr>
+                      </pic:pic>
+                    </a:graphicData>
+                  </a:graphic>
+                </wp:inline>
+              </w:drawing>
+            </w:r>
+            <w:r>
+              <w:rPr>
+                <w:noProof/>
+                <w:sz w:val="22"/>
+                <w:szCs w:val="22"/>
+              </w:rPr>
+              <w:drawing>
+                <wp:inline distT="0" distB="0" distL="0" distR="0">
+                  <wp:extent cx="2637112" cy="1472339"/>
+                  <wp:effectExtent l="0" t="0" r="5080" b="1270"/>
+                  <wp:docPr id="1" name="Picture 1"/>
+                  <wp:cNvGraphicFramePr>
+                    <a:graphicFrameLocks xmlns:a="http://schemas.openxmlformats.org/drawingml/2006/main" noChangeAspect="1"/>
+                  </wp:cNvGraphicFramePr>
+                  <a:graphic xmlns:a="http://schemas.openxmlformats.org/drawingml/2006/main">
+                    <a:graphicData uri="http://schemas.openxmlformats.org/drawingml/2006/picture">
+                      <pic:pic xmlns:pic="http://schemas.openxmlformats.org/drawingml/2006/picture">
+                        <pic:nvPicPr>
+                          <pic:cNvPr id="1" name="Screen Shot 2020-03-17 at 9.56.18 AM.png"/>
+                          <pic:cNvPicPr/>
+                        </pic:nvPicPr>
+                        <pic:blipFill>
+                          <a:blip r:embed="rId5">
+                            <a:extLst>
+                              <a:ext uri="{28A0092B-C50C-407E-A947-70E740481C1C}">
+                                <a14:useLocalDpi xmlns:a14="http://schemas.microsoft.com/office/drawing/2010/main" val="0"/>
+                              </a:ext>
+                            </a:extLst>
+                          </a:blip>
+                          <a:stretch>
+                            <a:fillRect/>
+                          </a:stretch>
+                        </pic:blipFill>
+                        <pic:spPr>
+                          <a:xfrm>
+                            <a:off x="0" y="0"/>
+                            <a:ext cx="2701273" cy="1508161"/>
+                          </a:xfrm>
+                          <a:prstGeom prst="rect">
+                            <a:avLst/>
+                          </a:prstGeom>
+                        </pic:spPr>
+                      </pic:pic>
+                    </a:graphicData>
+                  </a:graphic>
+                </wp:inline>
+              </w:drawing>
+            </w:r>
           </w:p>
         </w:tc>
       </w:tr>
@@ -144,8 +249,6 @@
           <w:szCs w:val="22"/>
         </w:rPr>
       </w:pPr>
-      <w:bookmarkStart w:id="0" w:name="_GoBack"/>
-      <w:bookmarkEnd w:id="0"/>
     </w:p>
     <w:sectPr>
       <w:pgSz w:w="11900" w:h="16840"/>

</xml_diff>

<commit_message>
creating and testing version 2
in this version I made the program loop forever, then break if the user guessed the random number correctly.
</commit_message>
<xml_diff>
--- a/testing.docx
+++ b/testing.docx
@@ -9,8 +9,8 @@
         <w:tblLook w:val="0480" w:firstRow="0" w:lastRow="0" w:firstColumn="1" w:lastColumn="0" w:noHBand="0" w:noVBand="1"/>
       </w:tblPr>
       <w:tblGrid>
-        <w:gridCol w:w="4505"/>
-        <w:gridCol w:w="4505"/>
+        <w:gridCol w:w="3725"/>
+        <w:gridCol w:w="5285"/>
       </w:tblGrid>
       <w:tr>
         <w:tc>
@@ -71,8 +71,6 @@
               </w:rPr>
               <w:t xml:space="preserve">I created version one, where a random number is generated and a single guess is made. The program decides whether the two are the same or not. I tested a correct guess, an incorrect guess, and a guess on either side of the random number. </w:t>
             </w:r>
-            <w:bookmarkStart w:id="0" w:name="_GoBack"/>
-            <w:bookmarkEnd w:id="0"/>
           </w:p>
         </w:tc>
         <w:tc>
@@ -197,6 +195,22 @@
                 <w:szCs w:val="22"/>
               </w:rPr>
             </w:pPr>
+            <w:r>
+              <w:rPr>
+                <w:sz w:val="22"/>
+                <w:szCs w:val="22"/>
+              </w:rPr>
+              <w:t xml:space="preserve">In version two, the program loops forever until the user correctly guesses the random number. </w:t>
+            </w:r>
+            <w:r>
+              <w:rPr>
+                <w:sz w:val="22"/>
+                <w:szCs w:val="22"/>
+              </w:rPr>
+              <w:t>To test this version, I got the guess right on the first try, tried some boundaries around the random number, and some completely wrong numbers. To end the loop, I always had to finish with getting it right.</w:t>
+            </w:r>
+            <w:bookmarkStart w:id="0" w:name="_GoBack"/>
+            <w:bookmarkEnd w:id="0"/>
           </w:p>
         </w:tc>
         <w:tc>
@@ -210,6 +224,54 @@
                 <w:szCs w:val="22"/>
               </w:rPr>
             </w:pPr>
+            <w:r>
+              <w:rPr>
+                <w:noProof/>
+                <w:sz w:val="22"/>
+                <w:szCs w:val="22"/>
+              </w:rPr>
+              <w:drawing>
+                <wp:inline distT="0" distB="0" distL="0" distR="0">
+                  <wp:extent cx="3218958" cy="1898542"/>
+                  <wp:effectExtent l="0" t="0" r="0" b="0"/>
+                  <wp:docPr id="3" name="Picture 3"/>
+                  <wp:cNvGraphicFramePr>
+                    <a:graphicFrameLocks xmlns:a="http://schemas.openxmlformats.org/drawingml/2006/main" noChangeAspect="1"/>
+                  </wp:cNvGraphicFramePr>
+                  <a:graphic xmlns:a="http://schemas.openxmlformats.org/drawingml/2006/main">
+                    <a:graphicData uri="http://schemas.openxmlformats.org/drawingml/2006/picture">
+                      <pic:pic xmlns:pic="http://schemas.openxmlformats.org/drawingml/2006/picture">
+                        <pic:nvPicPr>
+                          <pic:cNvPr id="3" name="Screen Shot 2020-03-17 at 10.08.11 AM.png"/>
+                          <pic:cNvPicPr/>
+                        </pic:nvPicPr>
+                        <pic:blipFill>
+                          <a:blip r:embed="rId6" cstate="print">
+                            <a:extLst>
+                              <a:ext uri="{28A0092B-C50C-407E-A947-70E740481C1C}">
+                                <a14:useLocalDpi xmlns:a14="http://schemas.microsoft.com/office/drawing/2010/main" val="0"/>
+                              </a:ext>
+                            </a:extLst>
+                          </a:blip>
+                          <a:stretch>
+                            <a:fillRect/>
+                          </a:stretch>
+                        </pic:blipFill>
+                        <pic:spPr>
+                          <a:xfrm>
+                            <a:off x="0" y="0"/>
+                            <a:ext cx="3315913" cy="1955726"/>
+                          </a:xfrm>
+                          <a:prstGeom prst="rect">
+                            <a:avLst/>
+                          </a:prstGeom>
+                        </pic:spPr>
+                      </pic:pic>
+                    </a:graphicData>
+                  </a:graphic>
+                </wp:inline>
+              </w:drawing>
+            </w:r>
           </w:p>
         </w:tc>
       </w:tr>

</xml_diff>

<commit_message>
creating and testing version 3
in this version the user is given hints based on their guess - using if/else to decide whether guess is higher or lower than random number
</commit_message>
<xml_diff>
--- a/testing.docx
+++ b/testing.docx
@@ -209,8 +209,6 @@
               </w:rPr>
               <w:t>To test this version, I got the guess right on the first try, tried some boundaries around the random number, and some completely wrong numbers. To end the loop, I always had to finish with getting it right.</w:t>
             </w:r>
-            <w:bookmarkStart w:id="0" w:name="_GoBack"/>
-            <w:bookmarkEnd w:id="0"/>
           </w:p>
         </w:tc>
         <w:tc>
@@ -272,6 +270,313 @@
                 </wp:inline>
               </w:drawing>
             </w:r>
+          </w:p>
+        </w:tc>
+      </w:tr>
+      <w:tr>
+        <w:tc>
+          <w:tcPr>
+            <w:tcW w:w="4505" w:type="dxa"/>
+          </w:tcPr>
+          <w:p>
+            <w:pPr>
+              <w:rPr>
+                <w:sz w:val="22"/>
+                <w:szCs w:val="22"/>
+              </w:rPr>
+            </w:pPr>
+            <w:r>
+              <w:rPr>
+                <w:sz w:val="22"/>
+                <w:szCs w:val="22"/>
+              </w:rPr>
+              <w:lastRenderedPageBreak/>
+              <w:t xml:space="preserve">In version three I added the hints about whether the number is higher or lower than the guess. </w:t>
+            </w:r>
+            <w:r>
+              <w:rPr>
+                <w:sz w:val="22"/>
+                <w:szCs w:val="22"/>
+              </w:rPr>
+              <w:t>I started off testing with getting the guess right on the first try.</w:t>
+            </w:r>
+            <w:r>
+              <w:rPr>
+                <w:sz w:val="22"/>
+                <w:szCs w:val="22"/>
+              </w:rPr>
+              <w:t xml:space="preserve"> Then I tried a variety of higher numbers, a variety of lower numbers, a variety of higher numbers, a mix, and boundary values around the number.</w:t>
+            </w:r>
+          </w:p>
+        </w:tc>
+        <w:tc>
+          <w:tcPr>
+            <w:tcW w:w="4505" w:type="dxa"/>
+          </w:tcPr>
+          <w:p>
+            <w:pPr>
+              <w:rPr>
+                <w:sz w:val="22"/>
+                <w:szCs w:val="22"/>
+              </w:rPr>
+            </w:pPr>
+            <w:r>
+              <w:rPr>
+                <w:noProof/>
+                <w:sz w:val="22"/>
+                <w:szCs w:val="22"/>
+              </w:rPr>
+              <w:drawing>
+                <wp:inline distT="0" distB="0" distL="0" distR="0">
+                  <wp:extent cx="2905404" cy="2102069"/>
+                  <wp:effectExtent l="0" t="0" r="3175" b="6350"/>
+                  <wp:docPr id="4" name="Picture 4"/>
+                  <wp:cNvGraphicFramePr>
+                    <a:graphicFrameLocks xmlns:a="http://schemas.openxmlformats.org/drawingml/2006/main" noChangeAspect="1"/>
+                  </wp:cNvGraphicFramePr>
+                  <a:graphic xmlns:a="http://schemas.openxmlformats.org/drawingml/2006/main">
+                    <a:graphicData uri="http://schemas.openxmlformats.org/drawingml/2006/picture">
+                      <pic:pic xmlns:pic="http://schemas.openxmlformats.org/drawingml/2006/picture">
+                        <pic:nvPicPr>
+                          <pic:cNvPr id="4" name="Screen Shot 2020-03-17 at 10.18.34 AM.png"/>
+                          <pic:cNvPicPr/>
+                        </pic:nvPicPr>
+                        <pic:blipFill>
+                          <a:blip r:embed="rId7">
+                            <a:extLst>
+                              <a:ext uri="{28A0092B-C50C-407E-A947-70E740481C1C}">
+                                <a14:useLocalDpi xmlns:a14="http://schemas.microsoft.com/office/drawing/2010/main" val="0"/>
+                              </a:ext>
+                            </a:extLst>
+                          </a:blip>
+                          <a:stretch>
+                            <a:fillRect/>
+                          </a:stretch>
+                        </pic:blipFill>
+                        <pic:spPr>
+                          <a:xfrm>
+                            <a:off x="0" y="0"/>
+                            <a:ext cx="2967893" cy="2147280"/>
+                          </a:xfrm>
+                          <a:prstGeom prst="rect">
+                            <a:avLst/>
+                          </a:prstGeom>
+                        </pic:spPr>
+                      </pic:pic>
+                    </a:graphicData>
+                  </a:graphic>
+                </wp:inline>
+              </w:drawing>
+            </w:r>
+            <w:r>
+              <w:rPr>
+                <w:noProof/>
+                <w:sz w:val="22"/>
+                <w:szCs w:val="22"/>
+              </w:rPr>
+              <w:drawing>
+                <wp:inline distT="0" distB="0" distL="0" distR="0">
+                  <wp:extent cx="2308500" cy="1524000"/>
+                  <wp:effectExtent l="0" t="0" r="3175" b="0"/>
+                  <wp:docPr id="5" name="Picture 5"/>
+                  <wp:cNvGraphicFramePr>
+                    <a:graphicFrameLocks xmlns:a="http://schemas.openxmlformats.org/drawingml/2006/main" noChangeAspect="1"/>
+                  </wp:cNvGraphicFramePr>
+                  <a:graphic xmlns:a="http://schemas.openxmlformats.org/drawingml/2006/main">
+                    <a:graphicData uri="http://schemas.openxmlformats.org/drawingml/2006/picture">
+                      <pic:pic xmlns:pic="http://schemas.openxmlformats.org/drawingml/2006/picture">
+                        <pic:nvPicPr>
+                          <pic:cNvPr id="5" name="Screen Shot 2020-03-17 at 10.17.54 AM.png"/>
+                          <pic:cNvPicPr/>
+                        </pic:nvPicPr>
+                        <pic:blipFill rotWithShape="1">
+                          <a:blip r:embed="rId8">
+                            <a:extLst>
+                              <a:ext uri="{28A0092B-C50C-407E-A947-70E740481C1C}">
+                                <a14:useLocalDpi xmlns:a14="http://schemas.microsoft.com/office/drawing/2010/main" val="0"/>
+                              </a:ext>
+                            </a:extLst>
+                          </a:blip>
+                          <a:srcRect b="44764"/>
+                          <a:stretch/>
+                        </pic:blipFill>
+                        <pic:spPr bwMode="auto">
+                          <a:xfrm>
+                            <a:off x="0" y="0"/>
+                            <a:ext cx="2340154" cy="1544897"/>
+                          </a:xfrm>
+                          <a:prstGeom prst="rect">
+                            <a:avLst/>
+                          </a:prstGeom>
+                          <a:ln>
+                            <a:noFill/>
+                          </a:ln>
+                          <a:extLst>
+                            <a:ext uri="{53640926-AAD7-44D8-BBD7-CCE9431645EC}">
+                              <a14:shadowObscured xmlns:a14="http://schemas.microsoft.com/office/drawing/2010/main"/>
+                            </a:ext>
+                          </a:extLst>
+                        </pic:spPr>
+                      </pic:pic>
+                    </a:graphicData>
+                  </a:graphic>
+                </wp:inline>
+              </w:drawing>
+            </w:r>
+            <w:r>
+              <w:rPr>
+                <w:noProof/>
+                <w:sz w:val="22"/>
+                <w:szCs w:val="22"/>
+              </w:rPr>
+              <w:drawing>
+                <wp:inline distT="0" distB="0" distL="0" distR="0">
+                  <wp:extent cx="2522483" cy="2410765"/>
+                  <wp:effectExtent l="0" t="0" r="5080" b="2540"/>
+                  <wp:docPr id="6" name="Picture 6"/>
+                  <wp:cNvGraphicFramePr>
+                    <a:graphicFrameLocks xmlns:a="http://schemas.openxmlformats.org/drawingml/2006/main" noChangeAspect="1"/>
+                  </wp:cNvGraphicFramePr>
+                  <a:graphic xmlns:a="http://schemas.openxmlformats.org/drawingml/2006/main">
+                    <a:graphicData uri="http://schemas.openxmlformats.org/drawingml/2006/picture">
+                      <pic:pic xmlns:pic="http://schemas.openxmlformats.org/drawingml/2006/picture">
+                        <pic:nvPicPr>
+                          <pic:cNvPr id="6" name="Screen Shot 2020-03-17 at 10.18.24 AM.png"/>
+                          <pic:cNvPicPr/>
+                        </pic:nvPicPr>
+                        <pic:blipFill>
+                          <a:blip r:embed="rId9">
+                            <a:extLst>
+                              <a:ext uri="{28A0092B-C50C-407E-A947-70E740481C1C}">
+                                <a14:useLocalDpi xmlns:a14="http://schemas.microsoft.com/office/drawing/2010/main" val="0"/>
+                              </a:ext>
+                            </a:extLst>
+                          </a:blip>
+                          <a:stretch>
+                            <a:fillRect/>
+                          </a:stretch>
+                        </pic:blipFill>
+                        <pic:spPr>
+                          <a:xfrm>
+                            <a:off x="0" y="0"/>
+                            <a:ext cx="2544520" cy="2431826"/>
+                          </a:xfrm>
+                          <a:prstGeom prst="rect">
+                            <a:avLst/>
+                          </a:prstGeom>
+                        </pic:spPr>
+                      </pic:pic>
+                    </a:graphicData>
+                  </a:graphic>
+                </wp:inline>
+              </w:drawing>
+            </w:r>
+            <w:r>
+              <w:rPr>
+                <w:noProof/>
+                <w:sz w:val="22"/>
+                <w:szCs w:val="22"/>
+              </w:rPr>
+              <w:drawing>
+                <wp:inline distT="0" distB="0" distL="0" distR="0">
+                  <wp:extent cx="2936383" cy="1801511"/>
+                  <wp:effectExtent l="0" t="0" r="0" b="1905"/>
+                  <wp:docPr id="7" name="Picture 7"/>
+                  <wp:cNvGraphicFramePr>
+                    <a:graphicFrameLocks xmlns:a="http://schemas.openxmlformats.org/drawingml/2006/main" noChangeAspect="1"/>
+                  </wp:cNvGraphicFramePr>
+                  <a:graphic xmlns:a="http://schemas.openxmlformats.org/drawingml/2006/main">
+                    <a:graphicData uri="http://schemas.openxmlformats.org/drawingml/2006/picture">
+                      <pic:pic xmlns:pic="http://schemas.openxmlformats.org/drawingml/2006/picture">
+                        <pic:nvPicPr>
+                          <pic:cNvPr id="7" name="Screen Shot 2020-03-17 at 10.23.32 AM.png"/>
+                          <pic:cNvPicPr/>
+                        </pic:nvPicPr>
+                        <pic:blipFill>
+                          <a:blip r:embed="rId10">
+                            <a:extLst>
+                              <a:ext uri="{28A0092B-C50C-407E-A947-70E740481C1C}">
+                                <a14:useLocalDpi xmlns:a14="http://schemas.microsoft.com/office/drawing/2010/main" val="0"/>
+                              </a:ext>
+                            </a:extLst>
+                          </a:blip>
+                          <a:stretch>
+                            <a:fillRect/>
+                          </a:stretch>
+                        </pic:blipFill>
+                        <pic:spPr>
+                          <a:xfrm>
+                            <a:off x="0" y="0"/>
+                            <a:ext cx="2956305" cy="1813733"/>
+                          </a:xfrm>
+                          <a:prstGeom prst="rect">
+                            <a:avLst/>
+                          </a:prstGeom>
+                        </pic:spPr>
+                      </pic:pic>
+                    </a:graphicData>
+                  </a:graphic>
+                </wp:inline>
+              </w:drawing>
+            </w:r>
+          </w:p>
+        </w:tc>
+        <w:bookmarkStart w:id="0" w:name="_GoBack"/>
+        <w:bookmarkEnd w:id="0"/>
+      </w:tr>
+      <w:tr>
+        <w:tc>
+          <w:tcPr>
+            <w:tcW w:w="4505" w:type="dxa"/>
+          </w:tcPr>
+          <w:p>
+            <w:pPr>
+              <w:rPr>
+                <w:sz w:val="22"/>
+                <w:szCs w:val="22"/>
+              </w:rPr>
+            </w:pPr>
+          </w:p>
+        </w:tc>
+        <w:tc>
+          <w:tcPr>
+            <w:tcW w:w="4505" w:type="dxa"/>
+          </w:tcPr>
+          <w:p>
+            <w:pPr>
+              <w:rPr>
+                <w:sz w:val="22"/>
+                <w:szCs w:val="22"/>
+              </w:rPr>
+            </w:pPr>
+          </w:p>
+        </w:tc>
+      </w:tr>
+      <w:tr>
+        <w:tc>
+          <w:tcPr>
+            <w:tcW w:w="4505" w:type="dxa"/>
+          </w:tcPr>
+          <w:p>
+            <w:pPr>
+              <w:rPr>
+                <w:sz w:val="22"/>
+                <w:szCs w:val="22"/>
+              </w:rPr>
+            </w:pPr>
+          </w:p>
+        </w:tc>
+        <w:tc>
+          <w:tcPr>
+            <w:tcW w:w="4505" w:type="dxa"/>
+          </w:tcPr>
+          <w:p>
+            <w:pPr>
+              <w:rPr>
+                <w:sz w:val="22"/>
+                <w:szCs w:val="22"/>
+              </w:rPr>
+            </w:pPr>
           </w:p>
         </w:tc>
       </w:tr>

</xml_diff>

<commit_message>
creating and testing version 4
in this version the number of guesses that the user gets is limited to 10, and if they reach ten then they lose
</commit_message>
<xml_diff>
--- a/testing.docx
+++ b/testing.docx
@@ -521,8 +521,6 @@
             </w:r>
           </w:p>
         </w:tc>
-        <w:bookmarkStart w:id="0" w:name="_GoBack"/>
-        <w:bookmarkEnd w:id="0"/>
       </w:tr>
       <w:tr>
         <w:tc>
@@ -536,6 +534,73 @@
                 <w:szCs w:val="22"/>
               </w:rPr>
             </w:pPr>
+            <w:r>
+              <w:rPr>
+                <w:sz w:val="22"/>
+                <w:szCs w:val="22"/>
+              </w:rPr>
+              <w:lastRenderedPageBreak/>
+              <w:t>I started creating version four, which adds in a guess counter and a limit to the number of guesses. I started this out hard coded as 10.</w:t>
+            </w:r>
+          </w:p>
+          <w:p>
+            <w:pPr>
+              <w:rPr>
+                <w:sz w:val="22"/>
+                <w:szCs w:val="22"/>
+              </w:rPr>
+            </w:pPr>
+            <w:r>
+              <w:rPr>
+                <w:sz w:val="22"/>
+                <w:szCs w:val="22"/>
+              </w:rPr>
+              <w:t xml:space="preserve">I changed the while loop to accommodate for this, and added an extra if/else statement so that the “number is lower/higher” would not print if this was the user’s last guess. </w:t>
+            </w:r>
+          </w:p>
+          <w:p>
+            <w:pPr>
+              <w:rPr>
+                <w:sz w:val="22"/>
+                <w:szCs w:val="22"/>
+              </w:rPr>
+            </w:pPr>
+            <w:r>
+              <w:rPr>
+                <w:sz w:val="22"/>
+                <w:szCs w:val="22"/>
+              </w:rPr>
+              <w:t xml:space="preserve">However, this meant that the guess_num &gt; 0 comparison was being made twice, </w:t>
+            </w:r>
+            <w:r>
+              <w:rPr>
+                <w:sz w:val="22"/>
+                <w:szCs w:val="22"/>
+              </w:rPr>
+              <w:t>and therefore wasn’t really necessary in the while loop.</w:t>
+            </w:r>
+          </w:p>
+          <w:p>
+            <w:pPr>
+              <w:rPr>
+                <w:sz w:val="22"/>
+                <w:szCs w:val="22"/>
+              </w:rPr>
+            </w:pPr>
+            <w:r>
+              <w:rPr>
+                <w:sz w:val="22"/>
+                <w:szCs w:val="22"/>
+              </w:rPr>
+              <w:t xml:space="preserve">So, I </w:t>
+            </w:r>
+            <w:r>
+              <w:rPr>
+                <w:sz w:val="22"/>
+                <w:szCs w:val="22"/>
+              </w:rPr>
+              <w:t>changed the while loop to an infinite loop (while True) with two ways to break it – if the guess is correct or if the user runs out of guesses.</w:t>
+            </w:r>
           </w:p>
         </w:tc>
         <w:tc>
@@ -549,6 +614,102 @@
                 <w:szCs w:val="22"/>
               </w:rPr>
             </w:pPr>
+            <w:r>
+              <w:rPr>
+                <w:noProof/>
+                <w:sz w:val="22"/>
+                <w:szCs w:val="22"/>
+              </w:rPr>
+              <w:drawing>
+                <wp:inline distT="0" distB="0" distL="0" distR="0">
+                  <wp:extent cx="3126168" cy="1555459"/>
+                  <wp:effectExtent l="0" t="0" r="0" b="0"/>
+                  <wp:docPr id="8" name="Picture 8"/>
+                  <wp:cNvGraphicFramePr>
+                    <a:graphicFrameLocks xmlns:a="http://schemas.openxmlformats.org/drawingml/2006/main" noChangeAspect="1"/>
+                  </wp:cNvGraphicFramePr>
+                  <a:graphic xmlns:a="http://schemas.openxmlformats.org/drawingml/2006/main">
+                    <a:graphicData uri="http://schemas.openxmlformats.org/drawingml/2006/picture">
+                      <pic:pic xmlns:pic="http://schemas.openxmlformats.org/drawingml/2006/picture">
+                        <pic:nvPicPr>
+                          <pic:cNvPr id="8" name="Screen Shot 2020-03-17 at 5.30.01 PM.png"/>
+                          <pic:cNvPicPr/>
+                        </pic:nvPicPr>
+                        <pic:blipFill>
+                          <a:blip r:embed="rId11">
+                            <a:extLst>
+                              <a:ext uri="{28A0092B-C50C-407E-A947-70E740481C1C}">
+                                <a14:useLocalDpi xmlns:a14="http://schemas.microsoft.com/office/drawing/2010/main" val="0"/>
+                              </a:ext>
+                            </a:extLst>
+                          </a:blip>
+                          <a:stretch>
+                            <a:fillRect/>
+                          </a:stretch>
+                        </pic:blipFill>
+                        <pic:spPr>
+                          <a:xfrm>
+                            <a:off x="0" y="0"/>
+                            <a:ext cx="3181078" cy="1582780"/>
+                          </a:xfrm>
+                          <a:prstGeom prst="rect">
+                            <a:avLst/>
+                          </a:prstGeom>
+                        </pic:spPr>
+                      </pic:pic>
+                    </a:graphicData>
+                  </a:graphic>
+                </wp:inline>
+              </w:drawing>
+            </w:r>
+            <w:r>
+              <w:rPr>
+                <w:noProof/>
+                <w:sz w:val="22"/>
+                <w:szCs w:val="22"/>
+              </w:rPr>
+              <w:drawing>
+                <wp:inline distT="0" distB="0" distL="0" distR="0">
+                  <wp:extent cx="3126105" cy="1596670"/>
+                  <wp:effectExtent l="0" t="0" r="0" b="3810"/>
+                  <wp:docPr id="9" name="Picture 9"/>
+                  <wp:cNvGraphicFramePr>
+                    <a:graphicFrameLocks xmlns:a="http://schemas.openxmlformats.org/drawingml/2006/main" noChangeAspect="1"/>
+                  </wp:cNvGraphicFramePr>
+                  <a:graphic xmlns:a="http://schemas.openxmlformats.org/drawingml/2006/main">
+                    <a:graphicData uri="http://schemas.openxmlformats.org/drawingml/2006/picture">
+                      <pic:pic xmlns:pic="http://schemas.openxmlformats.org/drawingml/2006/picture">
+                        <pic:nvPicPr>
+                          <pic:cNvPr id="9" name="Screen Shot 2020-03-17 at 5.36.48 PM.png"/>
+                          <pic:cNvPicPr/>
+                        </pic:nvPicPr>
+                        <pic:blipFill>
+                          <a:blip r:embed="rId12">
+                            <a:extLst>
+                              <a:ext uri="{28A0092B-C50C-407E-A947-70E740481C1C}">
+                                <a14:useLocalDpi xmlns:a14="http://schemas.microsoft.com/office/drawing/2010/main" val="0"/>
+                              </a:ext>
+                            </a:extLst>
+                          </a:blip>
+                          <a:stretch>
+                            <a:fillRect/>
+                          </a:stretch>
+                        </pic:blipFill>
+                        <pic:spPr>
+                          <a:xfrm>
+                            <a:off x="0" y="0"/>
+                            <a:ext cx="3169556" cy="1618863"/>
+                          </a:xfrm>
+                          <a:prstGeom prst="rect">
+                            <a:avLst/>
+                          </a:prstGeom>
+                        </pic:spPr>
+                      </pic:pic>
+                    </a:graphicData>
+                  </a:graphic>
+                </wp:inline>
+              </w:drawing>
+            </w:r>
           </w:p>
         </w:tc>
       </w:tr>
@@ -564,12 +725,250 @@
                 <w:szCs w:val="22"/>
               </w:rPr>
             </w:pPr>
+            <w:r>
+              <w:rPr>
+                <w:sz w:val="22"/>
+                <w:szCs w:val="22"/>
+              </w:rPr>
+              <w:t>Testing version four. I tried getting it right on the first guess, getting it wrong a few times, getting it wrong nine times, and then running out of guesses.</w:t>
+            </w:r>
+            <w:r>
+              <w:rPr>
+                <w:sz w:val="22"/>
+                <w:szCs w:val="22"/>
+              </w:rPr>
+              <w:t xml:space="preserve"> They all worked as expected.</w:t>
+            </w:r>
+            <w:bookmarkStart w:id="0" w:name="_GoBack"/>
+            <w:bookmarkEnd w:id="0"/>
           </w:p>
         </w:tc>
         <w:tc>
           <w:tcPr>
             <w:tcW w:w="4505" w:type="dxa"/>
           </w:tcPr>
+          <w:p>
+            <w:pPr>
+              <w:rPr>
+                <w:sz w:val="22"/>
+                <w:szCs w:val="22"/>
+              </w:rPr>
+            </w:pPr>
+            <w:r>
+              <w:rPr>
+                <w:noProof/>
+                <w:sz w:val="22"/>
+                <w:szCs w:val="22"/>
+              </w:rPr>
+              <w:drawing>
+                <wp:inline distT="0" distB="0" distL="0" distR="0">
+                  <wp:extent cx="2588757" cy="406928"/>
+                  <wp:effectExtent l="0" t="0" r="2540" b="0"/>
+                  <wp:docPr id="10" name="Picture 10"/>
+                  <wp:cNvGraphicFramePr>
+                    <a:graphicFrameLocks xmlns:a="http://schemas.openxmlformats.org/drawingml/2006/main" noChangeAspect="1"/>
+                  </wp:cNvGraphicFramePr>
+                  <a:graphic xmlns:a="http://schemas.openxmlformats.org/drawingml/2006/main">
+                    <a:graphicData uri="http://schemas.openxmlformats.org/drawingml/2006/picture">
+                      <pic:pic xmlns:pic="http://schemas.openxmlformats.org/drawingml/2006/picture">
+                        <pic:nvPicPr>
+                          <pic:cNvPr id="10" name="Screen Shot 2020-03-17 at 6.42.23 PM.png"/>
+                          <pic:cNvPicPr/>
+                        </pic:nvPicPr>
+                        <pic:blipFill>
+                          <a:blip r:embed="rId13">
+                            <a:extLst>
+                              <a:ext uri="{28A0092B-C50C-407E-A947-70E740481C1C}">
+                                <a14:useLocalDpi xmlns:a14="http://schemas.microsoft.com/office/drawing/2010/main" val="0"/>
+                              </a:ext>
+                            </a:extLst>
+                          </a:blip>
+                          <a:stretch>
+                            <a:fillRect/>
+                          </a:stretch>
+                        </pic:blipFill>
+                        <pic:spPr>
+                          <a:xfrm>
+                            <a:off x="0" y="0"/>
+                            <a:ext cx="2733795" cy="429727"/>
+                          </a:xfrm>
+                          <a:prstGeom prst="rect">
+                            <a:avLst/>
+                          </a:prstGeom>
+                        </pic:spPr>
+                      </pic:pic>
+                    </a:graphicData>
+                  </a:graphic>
+                </wp:inline>
+              </w:drawing>
+            </w:r>
+            <w:r>
+              <w:rPr>
+                <w:noProof/>
+                <w:sz w:val="22"/>
+                <w:szCs w:val="22"/>
+              </w:rPr>
+              <w:drawing>
+                <wp:inline distT="0" distB="0" distL="0" distR="0">
+                  <wp:extent cx="1521868" cy="2614744"/>
+                  <wp:effectExtent l="0" t="0" r="2540" b="1905"/>
+                  <wp:docPr id="11" name="Picture 11"/>
+                  <wp:cNvGraphicFramePr>
+                    <a:graphicFrameLocks xmlns:a="http://schemas.openxmlformats.org/drawingml/2006/main" noChangeAspect="1"/>
+                  </wp:cNvGraphicFramePr>
+                  <a:graphic xmlns:a="http://schemas.openxmlformats.org/drawingml/2006/main">
+                    <a:graphicData uri="http://schemas.openxmlformats.org/drawingml/2006/picture">
+                      <pic:pic xmlns:pic="http://schemas.openxmlformats.org/drawingml/2006/picture">
+                        <pic:nvPicPr>
+                          <pic:cNvPr id="11" name="Screen Shot 2020-03-17 at 6.43.21 PM.png"/>
+                          <pic:cNvPicPr/>
+                        </pic:nvPicPr>
+                        <pic:blipFill rotWithShape="1">
+                          <a:blip r:embed="rId14">
+                            <a:extLst>
+                              <a:ext uri="{28A0092B-C50C-407E-A947-70E740481C1C}">
+                                <a14:useLocalDpi xmlns:a14="http://schemas.microsoft.com/office/drawing/2010/main" val="0"/>
+                              </a:ext>
+                            </a:extLst>
+                          </a:blip>
+                          <a:srcRect r="16113"/>
+                          <a:stretch/>
+                        </pic:blipFill>
+                        <pic:spPr bwMode="auto">
+                          <a:xfrm>
+                            <a:off x="0" y="0"/>
+                            <a:ext cx="1535767" cy="2638624"/>
+                          </a:xfrm>
+                          <a:prstGeom prst="rect">
+                            <a:avLst/>
+                          </a:prstGeom>
+                          <a:ln>
+                            <a:noFill/>
+                          </a:ln>
+                          <a:extLst>
+                            <a:ext uri="{53640926-AAD7-44D8-BBD7-CCE9431645EC}">
+                              <a14:shadowObscured xmlns:a14="http://schemas.microsoft.com/office/drawing/2010/main"/>
+                            </a:ext>
+                          </a:extLst>
+                        </pic:spPr>
+                      </pic:pic>
+                    </a:graphicData>
+                  </a:graphic>
+                </wp:inline>
+              </w:drawing>
+            </w:r>
+            <w:r>
+              <w:rPr>
+                <w:noProof/>
+                <w:sz w:val="22"/>
+                <w:szCs w:val="22"/>
+              </w:rPr>
+              <w:drawing>
+                <wp:inline distT="0" distB="0" distL="0" distR="0" wp14:anchorId="251D7319" wp14:editId="75D5477E">
+                  <wp:extent cx="1457924" cy="2518565"/>
+                  <wp:effectExtent l="0" t="0" r="3175" b="0"/>
+                  <wp:docPr id="12" name="Picture 12"/>
+                  <wp:cNvGraphicFramePr>
+                    <a:graphicFrameLocks xmlns:a="http://schemas.openxmlformats.org/drawingml/2006/main" noChangeAspect="1"/>
+                  </wp:cNvGraphicFramePr>
+                  <a:graphic xmlns:a="http://schemas.openxmlformats.org/drawingml/2006/main">
+                    <a:graphicData uri="http://schemas.openxmlformats.org/drawingml/2006/picture">
+                      <pic:pic xmlns:pic="http://schemas.openxmlformats.org/drawingml/2006/picture">
+                        <pic:nvPicPr>
+                          <pic:cNvPr id="12" name="Screen Shot 2020-03-17 at 6.41.53 PM.png"/>
+                          <pic:cNvPicPr/>
+                        </pic:nvPicPr>
+                        <pic:blipFill rotWithShape="1">
+                          <a:blip r:embed="rId15">
+                            <a:extLst>
+                              <a:ext uri="{28A0092B-C50C-407E-A947-70E740481C1C}">
+                                <a14:useLocalDpi xmlns:a14="http://schemas.microsoft.com/office/drawing/2010/main" val="0"/>
+                              </a:ext>
+                            </a:extLst>
+                          </a:blip>
+                          <a:srcRect r="13262"/>
+                          <a:stretch/>
+                        </pic:blipFill>
+                        <pic:spPr bwMode="auto">
+                          <a:xfrm>
+                            <a:off x="0" y="0"/>
+                            <a:ext cx="1476498" cy="2550652"/>
+                          </a:xfrm>
+                          <a:prstGeom prst="rect">
+                            <a:avLst/>
+                          </a:prstGeom>
+                          <a:ln>
+                            <a:noFill/>
+                          </a:ln>
+                          <a:extLst>
+                            <a:ext uri="{53640926-AAD7-44D8-BBD7-CCE9431645EC}">
+                              <a14:shadowObscured xmlns:a14="http://schemas.microsoft.com/office/drawing/2010/main"/>
+                            </a:ext>
+                          </a:extLst>
+                        </pic:spPr>
+                      </pic:pic>
+                    </a:graphicData>
+                  </a:graphic>
+                </wp:inline>
+              </w:drawing>
+            </w:r>
+          </w:p>
+          <w:p>
+            <w:pPr>
+              <w:rPr>
+                <w:sz w:val="22"/>
+                <w:szCs w:val="22"/>
+              </w:rPr>
+            </w:pPr>
+            <w:r>
+              <w:rPr>
+                <w:noProof/>
+                <w:sz w:val="22"/>
+                <w:szCs w:val="22"/>
+              </w:rPr>
+              <w:drawing>
+                <wp:inline distT="0" distB="0" distL="0" distR="0">
+                  <wp:extent cx="2077116" cy="1585532"/>
+                  <wp:effectExtent l="0" t="0" r="0" b="2540"/>
+                  <wp:docPr id="13" name="Picture 13"/>
+                  <wp:cNvGraphicFramePr>
+                    <a:graphicFrameLocks xmlns:a="http://schemas.openxmlformats.org/drawingml/2006/main" noChangeAspect="1"/>
+                  </wp:cNvGraphicFramePr>
+                  <a:graphic xmlns:a="http://schemas.openxmlformats.org/drawingml/2006/main">
+                    <a:graphicData uri="http://schemas.openxmlformats.org/drawingml/2006/picture">
+                      <pic:pic xmlns:pic="http://schemas.openxmlformats.org/drawingml/2006/picture">
+                        <pic:nvPicPr>
+                          <pic:cNvPr id="13" name="Screen Shot 2020-03-17 at 6.42.51 PM.png"/>
+                          <pic:cNvPicPr/>
+                        </pic:nvPicPr>
+                        <pic:blipFill>
+                          <a:blip r:embed="rId16">
+                            <a:extLst>
+                              <a:ext uri="{28A0092B-C50C-407E-A947-70E740481C1C}">
+                                <a14:useLocalDpi xmlns:a14="http://schemas.microsoft.com/office/drawing/2010/main" val="0"/>
+                              </a:ext>
+                            </a:extLst>
+                          </a:blip>
+                          <a:stretch>
+                            <a:fillRect/>
+                          </a:stretch>
+                        </pic:blipFill>
+                        <pic:spPr>
+                          <a:xfrm>
+                            <a:off x="0" y="0"/>
+                            <a:ext cx="2098711" cy="1602016"/>
+                          </a:xfrm>
+                          <a:prstGeom prst="rect">
+                            <a:avLst/>
+                          </a:prstGeom>
+                        </pic:spPr>
+                      </pic:pic>
+                    </a:graphicData>
+                  </a:graphic>
+                </wp:inline>
+              </w:drawing>
+            </w:r>
+          </w:p>
           <w:p>
             <w:pPr>
               <w:rPr>

</xml_diff>

<commit_message>
creating and testing version 5
in this version the user can choose between two modes, which changes the amount of guesses that they are allowed.
</commit_message>
<xml_diff>
--- a/testing.docx
+++ b/testing.docx
@@ -739,8 +739,6 @@
               </w:rPr>
               <w:t xml:space="preserve"> They all worked as expected.</w:t>
             </w:r>
-            <w:bookmarkStart w:id="0" w:name="_GoBack"/>
-            <w:bookmarkEnd w:id="0"/>
           </w:p>
         </w:tc>
         <w:tc>
@@ -991,6 +989,44 @@
                 <w:szCs w:val="22"/>
               </w:rPr>
             </w:pPr>
+            <w:r>
+              <w:rPr>
+                <w:sz w:val="22"/>
+                <w:szCs w:val="22"/>
+              </w:rPr>
+              <w:lastRenderedPageBreak/>
+              <w:t xml:space="preserve">In version 5, I changed around the code a little with the number of guesses and added input to create two different modes – easy mode and hard mode. Easy mode allows the user ten guesses, and hard mode allows only four. </w:t>
+            </w:r>
+            <w:r>
+              <w:rPr>
+                <w:sz w:val="22"/>
+                <w:szCs w:val="22"/>
+              </w:rPr>
+              <w:t xml:space="preserve">For input, I prompted the user to input either E or H, referring to Easy or Hard. </w:t>
+            </w:r>
+            <w:r>
+              <w:rPr>
+                <w:sz w:val="22"/>
+                <w:szCs w:val="22"/>
+              </w:rPr>
+              <w:t>I used .strip() and .lower() in case they accidentally added spaces, or used e or E, etc.</w:t>
+            </w:r>
+            <w:r>
+              <w:rPr>
+                <w:sz w:val="22"/>
+                <w:szCs w:val="22"/>
+              </w:rPr>
+              <w:t xml:space="preserve"> I tested this by using a variety of lower case letters, upper case, and spaces.</w:t>
+            </w:r>
+            <w:r>
+              <w:rPr>
+                <w:sz w:val="22"/>
+                <w:szCs w:val="22"/>
+              </w:rPr>
+              <w:t xml:space="preserve"> I made sure that when I typed e it would allow ten guesses, and h would only allow four.</w:t>
+            </w:r>
+            <w:bookmarkStart w:id="0" w:name="_GoBack"/>
+            <w:bookmarkEnd w:id="0"/>
           </w:p>
         </w:tc>
         <w:tc>
@@ -1004,6 +1040,246 @@
                 <w:szCs w:val="22"/>
               </w:rPr>
             </w:pPr>
+            <w:r>
+              <w:rPr>
+                <w:noProof/>
+                <w:sz w:val="22"/>
+                <w:szCs w:val="22"/>
+              </w:rPr>
+              <w:drawing>
+                <wp:inline distT="0" distB="0" distL="0" distR="0" wp14:anchorId="6CFF0BC4" wp14:editId="0F73598A">
+                  <wp:extent cx="2813207" cy="546735"/>
+                  <wp:effectExtent l="0" t="0" r="6350" b="0"/>
+                  <wp:docPr id="18" name="Picture 18"/>
+                  <wp:cNvGraphicFramePr>
+                    <a:graphicFrameLocks xmlns:a="http://schemas.openxmlformats.org/drawingml/2006/main" noChangeAspect="1"/>
+                  </wp:cNvGraphicFramePr>
+                  <a:graphic xmlns:a="http://schemas.openxmlformats.org/drawingml/2006/main">
+                    <a:graphicData uri="http://schemas.openxmlformats.org/drawingml/2006/picture">
+                      <pic:pic xmlns:pic="http://schemas.openxmlformats.org/drawingml/2006/picture">
+                        <pic:nvPicPr>
+                          <pic:cNvPr id="18" name="Screen Shot 2020-03-18 at 11.50.29 AM.png"/>
+                          <pic:cNvPicPr/>
+                        </pic:nvPicPr>
+                        <pic:blipFill>
+                          <a:blip r:embed="rId17" cstate="print">
+                            <a:extLst>
+                              <a:ext uri="{28A0092B-C50C-407E-A947-70E740481C1C}">
+                                <a14:useLocalDpi xmlns:a14="http://schemas.microsoft.com/office/drawing/2010/main" val="0"/>
+                              </a:ext>
+                            </a:extLst>
+                          </a:blip>
+                          <a:stretch>
+                            <a:fillRect/>
+                          </a:stretch>
+                        </pic:blipFill>
+                        <pic:spPr>
+                          <a:xfrm>
+                            <a:off x="0" y="0"/>
+                            <a:ext cx="2891513" cy="561954"/>
+                          </a:xfrm>
+                          <a:prstGeom prst="rect">
+                            <a:avLst/>
+                          </a:prstGeom>
+                        </pic:spPr>
+                      </pic:pic>
+                    </a:graphicData>
+                  </a:graphic>
+                </wp:inline>
+              </w:drawing>
+            </w:r>
+            <w:r>
+              <w:rPr>
+                <w:noProof/>
+                <w:sz w:val="22"/>
+                <w:szCs w:val="22"/>
+              </w:rPr>
+              <w:drawing>
+                <wp:inline distT="0" distB="0" distL="0" distR="0">
+                  <wp:extent cx="3171723" cy="1297172"/>
+                  <wp:effectExtent l="0" t="0" r="3810" b="0"/>
+                  <wp:docPr id="14" name="Picture 14"/>
+                  <wp:cNvGraphicFramePr>
+                    <a:graphicFrameLocks xmlns:a="http://schemas.openxmlformats.org/drawingml/2006/main" noChangeAspect="1"/>
+                  </wp:cNvGraphicFramePr>
+                  <a:graphic xmlns:a="http://schemas.openxmlformats.org/drawingml/2006/main">
+                    <a:graphicData uri="http://schemas.openxmlformats.org/drawingml/2006/picture">
+                      <pic:pic xmlns:pic="http://schemas.openxmlformats.org/drawingml/2006/picture">
+                        <pic:nvPicPr>
+                          <pic:cNvPr id="14" name="Screen Shot 2020-03-18 at 11.47.55 AM.png"/>
+                          <pic:cNvPicPr/>
+                        </pic:nvPicPr>
+                        <pic:blipFill>
+                          <a:blip r:embed="rId18">
+                            <a:extLst>
+                              <a:ext uri="{28A0092B-C50C-407E-A947-70E740481C1C}">
+                                <a14:useLocalDpi xmlns:a14="http://schemas.microsoft.com/office/drawing/2010/main" val="0"/>
+                              </a:ext>
+                            </a:extLst>
+                          </a:blip>
+                          <a:stretch>
+                            <a:fillRect/>
+                          </a:stretch>
+                        </pic:blipFill>
+                        <pic:spPr>
+                          <a:xfrm>
+                            <a:off x="0" y="0"/>
+                            <a:ext cx="3233760" cy="1322544"/>
+                          </a:xfrm>
+                          <a:prstGeom prst="rect">
+                            <a:avLst/>
+                          </a:prstGeom>
+                        </pic:spPr>
+                      </pic:pic>
+                    </a:graphicData>
+                  </a:graphic>
+                </wp:inline>
+              </w:drawing>
+            </w:r>
+            <w:r>
+              <w:rPr>
+                <w:noProof/>
+                <w:sz w:val="22"/>
+                <w:szCs w:val="22"/>
+              </w:rPr>
+              <w:drawing>
+                <wp:inline distT="0" distB="0" distL="0" distR="0">
+                  <wp:extent cx="2889450" cy="2551814"/>
+                  <wp:effectExtent l="0" t="0" r="0" b="1270"/>
+                  <wp:docPr id="15" name="Picture 15"/>
+                  <wp:cNvGraphicFramePr>
+                    <a:graphicFrameLocks xmlns:a="http://schemas.openxmlformats.org/drawingml/2006/main" noChangeAspect="1"/>
+                  </wp:cNvGraphicFramePr>
+                  <a:graphic xmlns:a="http://schemas.openxmlformats.org/drawingml/2006/main">
+                    <a:graphicData uri="http://schemas.openxmlformats.org/drawingml/2006/picture">
+                      <pic:pic xmlns:pic="http://schemas.openxmlformats.org/drawingml/2006/picture">
+                        <pic:nvPicPr>
+                          <pic:cNvPr id="15" name="Screen Shot 2020-03-18 at 11.48.05 AM.png"/>
+                          <pic:cNvPicPr/>
+                        </pic:nvPicPr>
+                        <pic:blipFill>
+                          <a:blip r:embed="rId19">
+                            <a:extLst>
+                              <a:ext uri="{28A0092B-C50C-407E-A947-70E740481C1C}">
+                                <a14:useLocalDpi xmlns:a14="http://schemas.microsoft.com/office/drawing/2010/main" val="0"/>
+                              </a:ext>
+                            </a:extLst>
+                          </a:blip>
+                          <a:stretch>
+                            <a:fillRect/>
+                          </a:stretch>
+                        </pic:blipFill>
+                        <pic:spPr>
+                          <a:xfrm>
+                            <a:off x="0" y="0"/>
+                            <a:ext cx="2931147" cy="2588639"/>
+                          </a:xfrm>
+                          <a:prstGeom prst="rect">
+                            <a:avLst/>
+                          </a:prstGeom>
+                        </pic:spPr>
+                      </pic:pic>
+                    </a:graphicData>
+                  </a:graphic>
+                </wp:inline>
+              </w:drawing>
+            </w:r>
+            <w:r>
+              <w:rPr>
+                <w:noProof/>
+                <w:sz w:val="22"/>
+                <w:szCs w:val="22"/>
+              </w:rPr>
+              <w:drawing>
+                <wp:inline distT="0" distB="0" distL="0" distR="0">
+                  <wp:extent cx="2813331" cy="2488019"/>
+                  <wp:effectExtent l="0" t="0" r="6350" b="1270"/>
+                  <wp:docPr id="16" name="Picture 16"/>
+                  <wp:cNvGraphicFramePr>
+                    <a:graphicFrameLocks xmlns:a="http://schemas.openxmlformats.org/drawingml/2006/main" noChangeAspect="1"/>
+                  </wp:cNvGraphicFramePr>
+                  <a:graphic xmlns:a="http://schemas.openxmlformats.org/drawingml/2006/main">
+                    <a:graphicData uri="http://schemas.openxmlformats.org/drawingml/2006/picture">
+                      <pic:pic xmlns:pic="http://schemas.openxmlformats.org/drawingml/2006/picture">
+                        <pic:nvPicPr>
+                          <pic:cNvPr id="16" name="Screen Shot 2020-03-18 at 11.50.05 AM.png"/>
+                          <pic:cNvPicPr/>
+                        </pic:nvPicPr>
+                        <pic:blipFill>
+                          <a:blip r:embed="rId20">
+                            <a:extLst>
+                              <a:ext uri="{28A0092B-C50C-407E-A947-70E740481C1C}">
+                                <a14:useLocalDpi xmlns:a14="http://schemas.microsoft.com/office/drawing/2010/main" val="0"/>
+                              </a:ext>
+                            </a:extLst>
+                          </a:blip>
+                          <a:stretch>
+                            <a:fillRect/>
+                          </a:stretch>
+                        </pic:blipFill>
+                        <pic:spPr>
+                          <a:xfrm>
+                            <a:off x="0" y="0"/>
+                            <a:ext cx="2828412" cy="2501356"/>
+                          </a:xfrm>
+                          <a:prstGeom prst="rect">
+                            <a:avLst/>
+                          </a:prstGeom>
+                        </pic:spPr>
+                      </pic:pic>
+                    </a:graphicData>
+                  </a:graphic>
+                </wp:inline>
+              </w:drawing>
+            </w:r>
+            <w:r>
+              <w:rPr>
+                <w:noProof/>
+                <w:sz w:val="22"/>
+                <w:szCs w:val="22"/>
+              </w:rPr>
+              <w:drawing>
+                <wp:inline distT="0" distB="0" distL="0" distR="0">
+                  <wp:extent cx="2770783" cy="1127051"/>
+                  <wp:effectExtent l="0" t="0" r="0" b="3810"/>
+                  <wp:docPr id="17" name="Picture 17"/>
+                  <wp:cNvGraphicFramePr>
+                    <a:graphicFrameLocks xmlns:a="http://schemas.openxmlformats.org/drawingml/2006/main" noChangeAspect="1"/>
+                  </wp:cNvGraphicFramePr>
+                  <a:graphic xmlns:a="http://schemas.openxmlformats.org/drawingml/2006/main">
+                    <a:graphicData uri="http://schemas.openxmlformats.org/drawingml/2006/picture">
+                      <pic:pic xmlns:pic="http://schemas.openxmlformats.org/drawingml/2006/picture">
+                        <pic:nvPicPr>
+                          <pic:cNvPr id="17" name="Screen Shot 2020-03-18 at 11.50.13 AM.png"/>
+                          <pic:cNvPicPr/>
+                        </pic:nvPicPr>
+                        <pic:blipFill>
+                          <a:blip r:embed="rId21">
+                            <a:extLst>
+                              <a:ext uri="{28A0092B-C50C-407E-A947-70E740481C1C}">
+                                <a14:useLocalDpi xmlns:a14="http://schemas.microsoft.com/office/drawing/2010/main" val="0"/>
+                              </a:ext>
+                            </a:extLst>
+                          </a:blip>
+                          <a:stretch>
+                            <a:fillRect/>
+                          </a:stretch>
+                        </pic:blipFill>
+                        <pic:spPr>
+                          <a:xfrm>
+                            <a:off x="0" y="0"/>
+                            <a:ext cx="2816127" cy="1145495"/>
+                          </a:xfrm>
+                          <a:prstGeom prst="rect">
+                            <a:avLst/>
+                          </a:prstGeom>
+                        </pic:spPr>
+                      </pic:pic>
+                    </a:graphicData>
+                  </a:graphic>
+                </wp:inline>
+              </w:drawing>
+            </w:r>
           </w:p>
         </w:tc>
       </w:tr>

</xml_diff>

<commit_message>
creating and testing version 6
in this version I added error handling to the two lots of input using two functions
</commit_message>
<xml_diff>
--- a/testing.docx
+++ b/testing.docx
@@ -9,8 +9,8 @@
         <w:tblLook w:val="0480" w:firstRow="0" w:lastRow="0" w:firstColumn="1" w:lastColumn="0" w:noHBand="0" w:noVBand="1"/>
       </w:tblPr>
       <w:tblGrid>
-        <w:gridCol w:w="3725"/>
-        <w:gridCol w:w="5285"/>
+        <w:gridCol w:w="3334"/>
+        <w:gridCol w:w="5676"/>
       </w:tblGrid>
       <w:tr>
         <w:tc>
@@ -570,7 +570,23 @@
                 <w:sz w:val="22"/>
                 <w:szCs w:val="22"/>
               </w:rPr>
-              <w:t xml:space="preserve">However, this meant that the guess_num &gt; 0 comparison was being made twice, </w:t>
+              <w:t xml:space="preserve">However, this meant that the </w:t>
+            </w:r>
+            <w:proofErr w:type="spellStart"/>
+            <w:r>
+              <w:rPr>
+                <w:sz w:val="22"/>
+                <w:szCs w:val="22"/>
+              </w:rPr>
+              <w:t>guess_num</w:t>
+            </w:r>
+            <w:proofErr w:type="spellEnd"/>
+            <w:r>
+              <w:rPr>
+                <w:sz w:val="22"/>
+                <w:szCs w:val="22"/>
+              </w:rPr>
+              <w:t xml:space="preserve"> &gt; 0 comparison was being made twice, </w:t>
             </w:r>
             <w:r>
               <w:rPr>
@@ -1025,8 +1041,6 @@
               </w:rPr>
               <w:t xml:space="preserve"> I made sure that when I typed e it would allow ten guesses, and h would only allow four.</w:t>
             </w:r>
-            <w:bookmarkStart w:id="0" w:name="_GoBack"/>
-            <w:bookmarkEnd w:id="0"/>
           </w:p>
         </w:tc>
         <w:tc>
@@ -1269,6 +1283,445 @@
                           <a:xfrm>
                             <a:off x="0" y="0"/>
                             <a:ext cx="2816127" cy="1145495"/>
+                          </a:xfrm>
+                          <a:prstGeom prst="rect">
+                            <a:avLst/>
+                          </a:prstGeom>
+                        </pic:spPr>
+                      </pic:pic>
+                    </a:graphicData>
+                  </a:graphic>
+                </wp:inline>
+              </w:drawing>
+            </w:r>
+          </w:p>
+        </w:tc>
+      </w:tr>
+      <w:tr>
+        <w:tc>
+          <w:tcPr>
+            <w:tcW w:w="4505" w:type="dxa"/>
+          </w:tcPr>
+          <w:p>
+            <w:pPr>
+              <w:rPr>
+                <w:sz w:val="22"/>
+                <w:szCs w:val="22"/>
+              </w:rPr>
+            </w:pPr>
+            <w:r>
+              <w:rPr>
+                <w:sz w:val="22"/>
+                <w:szCs w:val="22"/>
+              </w:rPr>
+              <w:lastRenderedPageBreak/>
+              <w:t xml:space="preserve">In version 6 I added error handling so that </w:t>
+            </w:r>
+            <w:r>
+              <w:rPr>
+                <w:sz w:val="22"/>
+                <w:szCs w:val="22"/>
+              </w:rPr>
+              <w:t xml:space="preserve">if unexpected or invalid values were inputted my program would be able to </w:t>
+            </w:r>
+            <w:r>
+              <w:rPr>
+                <w:sz w:val="22"/>
+                <w:szCs w:val="22"/>
+              </w:rPr>
+              <w:t xml:space="preserve">not break and instead </w:t>
+            </w:r>
+            <w:r>
+              <w:rPr>
+                <w:sz w:val="22"/>
+                <w:szCs w:val="22"/>
+              </w:rPr>
+              <w:t xml:space="preserve">prompt </w:t>
+            </w:r>
+            <w:r>
+              <w:rPr>
+                <w:sz w:val="22"/>
+                <w:szCs w:val="22"/>
+              </w:rPr>
+              <w:t>the user</w:t>
+            </w:r>
+            <w:r>
+              <w:rPr>
+                <w:sz w:val="22"/>
+                <w:szCs w:val="22"/>
+              </w:rPr>
+              <w:t xml:space="preserve"> to </w:t>
+            </w:r>
+            <w:r>
+              <w:rPr>
+                <w:sz w:val="22"/>
+                <w:szCs w:val="22"/>
+              </w:rPr>
+              <w:t>re-enter until their input is valid.</w:t>
+            </w:r>
+            <w:r>
+              <w:rPr>
+                <w:sz w:val="22"/>
+                <w:szCs w:val="22"/>
+              </w:rPr>
+              <w:t xml:space="preserve"> </w:t>
+            </w:r>
+          </w:p>
+          <w:p>
+            <w:pPr>
+              <w:rPr>
+                <w:sz w:val="22"/>
+                <w:szCs w:val="22"/>
+              </w:rPr>
+            </w:pPr>
+            <w:r>
+              <w:rPr>
+                <w:sz w:val="22"/>
+                <w:szCs w:val="22"/>
+              </w:rPr>
+              <w:t xml:space="preserve">To do this I added two functions, one for each time the user inputs. </w:t>
+            </w:r>
+            <w:r>
+              <w:rPr>
+                <w:sz w:val="22"/>
+                <w:szCs w:val="22"/>
+              </w:rPr>
+              <w:t>mode_input only uses an if/elif/else statement because it is dealing with strings.</w:t>
+            </w:r>
+            <w:r>
+              <w:rPr>
+                <w:sz w:val="22"/>
+                <w:szCs w:val="22"/>
+              </w:rPr>
+              <w:t xml:space="preserve"> guess_input, however, requires </w:t>
+            </w:r>
+            <w:r>
+              <w:rPr>
+                <w:sz w:val="22"/>
+                <w:szCs w:val="22"/>
+              </w:rPr>
+              <w:t>a</w:t>
+            </w:r>
+            <w:r>
+              <w:rPr>
+                <w:sz w:val="22"/>
+                <w:szCs w:val="22"/>
+              </w:rPr>
+              <w:t xml:space="preserve"> try and except because int input can cause the program to crash.</w:t>
+            </w:r>
+            <w:r>
+              <w:rPr>
+                <w:sz w:val="22"/>
+                <w:szCs w:val="22"/>
+              </w:rPr>
+              <w:t xml:space="preserve"> That function also needed an if/else to make sure the integer was in range.</w:t>
+            </w:r>
+          </w:p>
+          <w:p>
+            <w:pPr>
+              <w:rPr>
+                <w:sz w:val="22"/>
+                <w:szCs w:val="22"/>
+              </w:rPr>
+            </w:pPr>
+          </w:p>
+          <w:p>
+            <w:pPr>
+              <w:rPr>
+                <w:sz w:val="22"/>
+                <w:szCs w:val="22"/>
+              </w:rPr>
+            </w:pPr>
+            <w:r>
+              <w:rPr>
+                <w:sz w:val="22"/>
+                <w:szCs w:val="22"/>
+              </w:rPr>
+              <w:t>There were quite a few things that I needed to test to make sure this was working. I needed to test invalid (hello, 37 for mode input, enter, etc.), boundary – both invalid and valid (0, 1, 2, 99, 100, 101), and expected values.</w:t>
+            </w:r>
+            <w:r>
+              <w:rPr>
+                <w:sz w:val="22"/>
+                <w:szCs w:val="22"/>
+              </w:rPr>
+              <w:t xml:space="preserve"> I also needed to make sure that re-entering input if it was invalid wasn’t counted as a guess, </w:t>
+            </w:r>
+            <w:r>
+              <w:rPr>
+                <w:sz w:val="22"/>
+                <w:szCs w:val="22"/>
+              </w:rPr>
+              <w:t>and that easy and hard were still allowing the correct amount of guesses.</w:t>
+            </w:r>
+          </w:p>
+          <w:p>
+            <w:pPr>
+              <w:rPr>
+                <w:sz w:val="22"/>
+                <w:szCs w:val="22"/>
+              </w:rPr>
+            </w:pPr>
+          </w:p>
+          <w:p>
+            <w:pPr>
+              <w:rPr>
+                <w:sz w:val="22"/>
+                <w:szCs w:val="22"/>
+              </w:rPr>
+            </w:pPr>
+            <w:r>
+              <w:rPr>
+                <w:sz w:val="22"/>
+                <w:szCs w:val="22"/>
+              </w:rPr>
+              <w:t>I tested all this, and everything seemed to be working.</w:t>
+            </w:r>
+            <w:bookmarkStart w:id="0" w:name="_GoBack"/>
+            <w:bookmarkEnd w:id="0"/>
+          </w:p>
+        </w:tc>
+        <w:tc>
+          <w:tcPr>
+            <w:tcW w:w="4505" w:type="dxa"/>
+          </w:tcPr>
+          <w:p>
+            <w:pPr>
+              <w:rPr>
+                <w:noProof/>
+                <w:sz w:val="22"/>
+                <w:szCs w:val="22"/>
+              </w:rPr>
+            </w:pPr>
+            <w:r>
+              <w:rPr>
+                <w:noProof/>
+                <w:sz w:val="22"/>
+                <w:szCs w:val="22"/>
+              </w:rPr>
+              <w:drawing>
+                <wp:inline distT="0" distB="0" distL="0" distR="0">
+                  <wp:extent cx="2745272" cy="2183130"/>
+                  <wp:effectExtent l="0" t="0" r="0" b="1270"/>
+                  <wp:docPr id="19" name="Picture 19"/>
+                  <wp:cNvGraphicFramePr>
+                    <a:graphicFrameLocks xmlns:a="http://schemas.openxmlformats.org/drawingml/2006/main" noChangeAspect="1"/>
+                  </wp:cNvGraphicFramePr>
+                  <a:graphic xmlns:a="http://schemas.openxmlformats.org/drawingml/2006/main">
+                    <a:graphicData uri="http://schemas.openxmlformats.org/drawingml/2006/picture">
+                      <pic:pic xmlns:pic="http://schemas.openxmlformats.org/drawingml/2006/picture">
+                        <pic:nvPicPr>
+                          <pic:cNvPr id="19" name="Screen Shot 2020-03-18 at 12.04.38 PM.png"/>
+                          <pic:cNvPicPr/>
+                        </pic:nvPicPr>
+                        <pic:blipFill>
+                          <a:blip r:embed="rId22">
+                            <a:extLst>
+                              <a:ext uri="{28A0092B-C50C-407E-A947-70E740481C1C}">
+                                <a14:useLocalDpi xmlns:a14="http://schemas.microsoft.com/office/drawing/2010/main" val="0"/>
+                              </a:ext>
+                            </a:extLst>
+                          </a:blip>
+                          <a:stretch>
+                            <a:fillRect/>
+                          </a:stretch>
+                        </pic:blipFill>
+                        <pic:spPr>
+                          <a:xfrm>
+                            <a:off x="0" y="0"/>
+                            <a:ext cx="2763995" cy="2198019"/>
+                          </a:xfrm>
+                          <a:prstGeom prst="rect">
+                            <a:avLst/>
+                          </a:prstGeom>
+                        </pic:spPr>
+                      </pic:pic>
+                    </a:graphicData>
+                  </a:graphic>
+                </wp:inline>
+              </w:drawing>
+            </w:r>
+            <w:r>
+              <w:rPr>
+                <w:noProof/>
+                <w:sz w:val="22"/>
+                <w:szCs w:val="22"/>
+              </w:rPr>
+              <w:drawing>
+                <wp:inline distT="0" distB="0" distL="0" distR="0">
+                  <wp:extent cx="3200462" cy="1679356"/>
+                  <wp:effectExtent l="0" t="0" r="0" b="0"/>
+                  <wp:docPr id="20" name="Picture 20"/>
+                  <wp:cNvGraphicFramePr>
+                    <a:graphicFrameLocks xmlns:a="http://schemas.openxmlformats.org/drawingml/2006/main" noChangeAspect="1"/>
+                  </wp:cNvGraphicFramePr>
+                  <a:graphic xmlns:a="http://schemas.openxmlformats.org/drawingml/2006/main">
+                    <a:graphicData uri="http://schemas.openxmlformats.org/drawingml/2006/picture">
+                      <pic:pic xmlns:pic="http://schemas.openxmlformats.org/drawingml/2006/picture">
+                        <pic:nvPicPr>
+                          <pic:cNvPr id="20" name="Screen Shot 2020-03-18 at 12.04.57 PM.png"/>
+                          <pic:cNvPicPr/>
+                        </pic:nvPicPr>
+                        <pic:blipFill>
+                          <a:blip r:embed="rId23" cstate="print">
+                            <a:extLst>
+                              <a:ext uri="{28A0092B-C50C-407E-A947-70E740481C1C}">
+                                <a14:useLocalDpi xmlns:a14="http://schemas.microsoft.com/office/drawing/2010/main" val="0"/>
+                              </a:ext>
+                            </a:extLst>
+                          </a:blip>
+                          <a:stretch>
+                            <a:fillRect/>
+                          </a:stretch>
+                        </pic:blipFill>
+                        <pic:spPr>
+                          <a:xfrm>
+                            <a:off x="0" y="0"/>
+                            <a:ext cx="3220165" cy="1689695"/>
+                          </a:xfrm>
+                          <a:prstGeom prst="rect">
+                            <a:avLst/>
+                          </a:prstGeom>
+                        </pic:spPr>
+                      </pic:pic>
+                    </a:graphicData>
+                  </a:graphic>
+                </wp:inline>
+              </w:drawing>
+            </w:r>
+            <w:r>
+              <w:rPr>
+                <w:noProof/>
+                <w:sz w:val="22"/>
+                <w:szCs w:val="22"/>
+              </w:rPr>
+              <w:drawing>
+                <wp:inline distT="0" distB="0" distL="0" distR="0">
+                  <wp:extent cx="3464560" cy="2177833"/>
+                  <wp:effectExtent l="0" t="0" r="2540" b="0"/>
+                  <wp:docPr id="21" name="Picture 21"/>
+                  <wp:cNvGraphicFramePr>
+                    <a:graphicFrameLocks xmlns:a="http://schemas.openxmlformats.org/drawingml/2006/main" noChangeAspect="1"/>
+                  </wp:cNvGraphicFramePr>
+                  <a:graphic xmlns:a="http://schemas.openxmlformats.org/drawingml/2006/main">
+                    <a:graphicData uri="http://schemas.openxmlformats.org/drawingml/2006/picture">
+                      <pic:pic xmlns:pic="http://schemas.openxmlformats.org/drawingml/2006/picture">
+                        <pic:nvPicPr>
+                          <pic:cNvPr id="21" name="Screen Shot 2020-03-18 at 12.05.37 PM.png"/>
+                          <pic:cNvPicPr/>
+                        </pic:nvPicPr>
+                        <pic:blipFill>
+                          <a:blip r:embed="rId24">
+                            <a:extLst>
+                              <a:ext uri="{28A0092B-C50C-407E-A947-70E740481C1C}">
+                                <a14:useLocalDpi xmlns:a14="http://schemas.microsoft.com/office/drawing/2010/main" val="0"/>
+                              </a:ext>
+                            </a:extLst>
+                          </a:blip>
+                          <a:stretch>
+                            <a:fillRect/>
+                          </a:stretch>
+                        </pic:blipFill>
+                        <pic:spPr>
+                          <a:xfrm>
+                            <a:off x="0" y="0"/>
+                            <a:ext cx="3479373" cy="2187145"/>
+                          </a:xfrm>
+                          <a:prstGeom prst="rect">
+                            <a:avLst/>
+                          </a:prstGeom>
+                        </pic:spPr>
+                      </pic:pic>
+                    </a:graphicData>
+                  </a:graphic>
+                </wp:inline>
+              </w:drawing>
+            </w:r>
+            <w:r>
+              <w:rPr>
+                <w:noProof/>
+                <w:sz w:val="22"/>
+                <w:szCs w:val="22"/>
+              </w:rPr>
+              <w:lastRenderedPageBreak/>
+              <w:drawing>
+                <wp:inline distT="0" distB="0" distL="0" distR="0">
+                  <wp:extent cx="2954407" cy="1988820"/>
+                  <wp:effectExtent l="0" t="0" r="5080" b="5080"/>
+                  <wp:docPr id="22" name="Picture 22"/>
+                  <wp:cNvGraphicFramePr>
+                    <a:graphicFrameLocks xmlns:a="http://schemas.openxmlformats.org/drawingml/2006/main" noChangeAspect="1"/>
+                  </wp:cNvGraphicFramePr>
+                  <a:graphic xmlns:a="http://schemas.openxmlformats.org/drawingml/2006/main">
+                    <a:graphicData uri="http://schemas.openxmlformats.org/drawingml/2006/picture">
+                      <pic:pic xmlns:pic="http://schemas.openxmlformats.org/drawingml/2006/picture">
+                        <pic:nvPicPr>
+                          <pic:cNvPr id="22" name="Screen Shot 2020-03-18 at 12.06.23 PM.png"/>
+                          <pic:cNvPicPr/>
+                        </pic:nvPicPr>
+                        <pic:blipFill>
+                          <a:blip r:embed="rId25">
+                            <a:extLst>
+                              <a:ext uri="{28A0092B-C50C-407E-A947-70E740481C1C}">
+                                <a14:useLocalDpi xmlns:a14="http://schemas.microsoft.com/office/drawing/2010/main" val="0"/>
+                              </a:ext>
+                            </a:extLst>
+                          </a:blip>
+                          <a:stretch>
+                            <a:fillRect/>
+                          </a:stretch>
+                        </pic:blipFill>
+                        <pic:spPr>
+                          <a:xfrm>
+                            <a:off x="0" y="0"/>
+                            <a:ext cx="2970899" cy="1999922"/>
+                          </a:xfrm>
+                          <a:prstGeom prst="rect">
+                            <a:avLst/>
+                          </a:prstGeom>
+                        </pic:spPr>
+                      </pic:pic>
+                    </a:graphicData>
+                  </a:graphic>
+                </wp:inline>
+              </w:drawing>
+            </w:r>
+            <w:r>
+              <w:rPr>
+                <w:noProof/>
+                <w:sz w:val="22"/>
+                <w:szCs w:val="22"/>
+              </w:rPr>
+              <w:drawing>
+                <wp:inline distT="0" distB="0" distL="0" distR="0">
+                  <wp:extent cx="2668065" cy="2137410"/>
+                  <wp:effectExtent l="0" t="0" r="0" b="0"/>
+                  <wp:docPr id="23" name="Picture 23"/>
+                  <wp:cNvGraphicFramePr>
+                    <a:graphicFrameLocks xmlns:a="http://schemas.openxmlformats.org/drawingml/2006/main" noChangeAspect="1"/>
+                  </wp:cNvGraphicFramePr>
+                  <a:graphic xmlns:a="http://schemas.openxmlformats.org/drawingml/2006/main">
+                    <a:graphicData uri="http://schemas.openxmlformats.org/drawingml/2006/picture">
+                      <pic:pic xmlns:pic="http://schemas.openxmlformats.org/drawingml/2006/picture">
+                        <pic:nvPicPr>
+                          <pic:cNvPr id="23" name="Screen Shot 2020-03-18 at 12.07.22 PM.png"/>
+                          <pic:cNvPicPr/>
+                        </pic:nvPicPr>
+                        <pic:blipFill>
+                          <a:blip r:embed="rId26">
+                            <a:extLst>
+                              <a:ext uri="{28A0092B-C50C-407E-A947-70E740481C1C}">
+                                <a14:useLocalDpi xmlns:a14="http://schemas.microsoft.com/office/drawing/2010/main" val="0"/>
+                              </a:ext>
+                            </a:extLst>
+                          </a:blip>
+                          <a:stretch>
+                            <a:fillRect/>
+                          </a:stretch>
+                        </pic:blipFill>
+                        <pic:spPr>
+                          <a:xfrm>
+                            <a:off x="0" y="0"/>
+                            <a:ext cx="2680561" cy="2147421"/>
                           </a:xfrm>
                           <a:prstGeom prst="rect">
                             <a:avLst/>

</xml_diff>

<commit_message>
creating and testing version 7
in this version I cleaned up my code, and made the finished product.
</commit_message>
<xml_diff>
--- a/testing.docx
+++ b/testing.docx
@@ -9,8 +9,8 @@
         <w:tblLook w:val="0480" w:firstRow="0" w:lastRow="0" w:firstColumn="1" w:lastColumn="0" w:noHBand="0" w:noVBand="1"/>
       </w:tblPr>
       <w:tblGrid>
-        <w:gridCol w:w="3334"/>
-        <w:gridCol w:w="5676"/>
+        <w:gridCol w:w="3274"/>
+        <w:gridCol w:w="5736"/>
       </w:tblGrid>
       <w:tr>
         <w:tc>
@@ -1476,8 +1476,6 @@
               </w:rPr>
               <w:t>I tested all this, and everything seemed to be working.</w:t>
             </w:r>
-            <w:bookmarkStart w:id="0" w:name="_GoBack"/>
-            <w:bookmarkEnd w:id="0"/>
           </w:p>
         </w:tc>
         <w:tc>
@@ -1731,6 +1729,506 @@
                     </a:graphicData>
                   </a:graphic>
                 </wp:inline>
+              </w:drawing>
+            </w:r>
+          </w:p>
+        </w:tc>
+      </w:tr>
+      <w:tr>
+        <w:tc>
+          <w:tcPr>
+            <w:tcW w:w="4505" w:type="dxa"/>
+          </w:tcPr>
+          <w:p>
+            <w:pPr>
+              <w:rPr>
+                <w:sz w:val="22"/>
+                <w:szCs w:val="22"/>
+              </w:rPr>
+            </w:pPr>
+            <w:r>
+              <w:rPr>
+                <w:sz w:val="22"/>
+                <w:szCs w:val="22"/>
+              </w:rPr>
+              <w:lastRenderedPageBreak/>
+              <w:t xml:space="preserve">In version 7 I wanted to make </w:t>
+            </w:r>
+            <w:r>
+              <w:rPr>
+                <w:sz w:val="22"/>
+                <w:szCs w:val="22"/>
+              </w:rPr>
+              <w:t xml:space="preserve">the game a bit more playable. </w:t>
+            </w:r>
+            <w:r>
+              <w:rPr>
+                <w:sz w:val="22"/>
+                <w:szCs w:val="22"/>
+              </w:rPr>
+              <w:t>I made the output more clear instruction-wise, added in a “-----------------” divider before the game started.</w:t>
+            </w:r>
+          </w:p>
+          <w:p>
+            <w:pPr>
+              <w:rPr>
+                <w:sz w:val="22"/>
+                <w:szCs w:val="22"/>
+              </w:rPr>
+            </w:pPr>
+          </w:p>
+          <w:p>
+            <w:pPr>
+              <w:rPr>
+                <w:sz w:val="22"/>
+                <w:szCs w:val="22"/>
+              </w:rPr>
+            </w:pPr>
+            <w:r>
+              <w:rPr>
+                <w:sz w:val="22"/>
+                <w:szCs w:val="22"/>
+              </w:rPr>
+              <w:t>For testing I commented out the testing print statement played the game without worrying about trying different values</w:t>
+            </w:r>
+            <w:r>
+              <w:rPr>
+                <w:sz w:val="22"/>
+                <w:szCs w:val="22"/>
+              </w:rPr>
+              <w:t>. Through doing this, I discovered that when I lost the game I wanted to know what the number actually was. So I added a print statement to the program that told the user what the random number was if they lost.</w:t>
+            </w:r>
+          </w:p>
+        </w:tc>
+        <w:tc>
+          <w:tcPr>
+            <w:tcW w:w="4505" w:type="dxa"/>
+          </w:tcPr>
+          <w:p>
+            <w:pPr>
+              <w:rPr>
+                <w:noProof/>
+                <w:sz w:val="22"/>
+                <w:szCs w:val="22"/>
+              </w:rPr>
+            </w:pPr>
+            <w:r>
+              <w:rPr>
+                <w:noProof/>
+                <w:sz w:val="22"/>
+                <w:szCs w:val="22"/>
+              </w:rPr>
+              <w:drawing>
+                <wp:inline distT="0" distB="0" distL="0" distR="0" wp14:anchorId="27C70EED" wp14:editId="1A946A80">
+                  <wp:extent cx="2984500" cy="3303133"/>
+                  <wp:effectExtent l="0" t="0" r="0" b="0"/>
+                  <wp:docPr id="27" name="Picture 27"/>
+                  <wp:cNvGraphicFramePr>
+                    <a:graphicFrameLocks xmlns:a="http://schemas.openxmlformats.org/drawingml/2006/main" noChangeAspect="1"/>
+                  </wp:cNvGraphicFramePr>
+                  <a:graphic xmlns:a="http://schemas.openxmlformats.org/drawingml/2006/main">
+                    <a:graphicData uri="http://schemas.openxmlformats.org/drawingml/2006/picture">
+                      <pic:pic xmlns:pic="http://schemas.openxmlformats.org/drawingml/2006/picture">
+                        <pic:nvPicPr>
+                          <pic:cNvPr id="27" name="Screen Shot 2020-03-18 at 12.24.11 PM.png"/>
+                          <pic:cNvPicPr/>
+                        </pic:nvPicPr>
+                        <pic:blipFill>
+                          <a:blip r:embed="rId27">
+                            <a:extLst>
+                              <a:ext uri="{28A0092B-C50C-407E-A947-70E740481C1C}">
+                                <a14:useLocalDpi xmlns:a14="http://schemas.microsoft.com/office/drawing/2010/main" val="0"/>
+                              </a:ext>
+                            </a:extLst>
+                          </a:blip>
+                          <a:stretch>
+                            <a:fillRect/>
+                          </a:stretch>
+                        </pic:blipFill>
+                        <pic:spPr>
+                          <a:xfrm>
+                            <a:off x="0" y="0"/>
+                            <a:ext cx="2992723" cy="3312234"/>
+                          </a:xfrm>
+                          <a:prstGeom prst="rect">
+                            <a:avLst/>
+                          </a:prstGeom>
+                        </pic:spPr>
+                      </pic:pic>
+                    </a:graphicData>
+                  </a:graphic>
+                </wp:inline>
+              </w:drawing>
+            </w:r>
+            <w:r>
+              <w:rPr>
+                <w:noProof/>
+                <w:sz w:val="22"/>
+                <w:szCs w:val="22"/>
+              </w:rPr>
+              <w:drawing>
+                <wp:inline distT="0" distB="0" distL="0" distR="0" wp14:anchorId="34ED14AB" wp14:editId="063EBAF8">
+                  <wp:extent cx="3098800" cy="1832483"/>
+                  <wp:effectExtent l="0" t="0" r="0" b="0"/>
+                  <wp:docPr id="28" name="Picture 28"/>
+                  <wp:cNvGraphicFramePr>
+                    <a:graphicFrameLocks xmlns:a="http://schemas.openxmlformats.org/drawingml/2006/main" noChangeAspect="1"/>
+                  </wp:cNvGraphicFramePr>
+                  <a:graphic xmlns:a="http://schemas.openxmlformats.org/drawingml/2006/main">
+                    <a:graphicData uri="http://schemas.openxmlformats.org/drawingml/2006/picture">
+                      <pic:pic xmlns:pic="http://schemas.openxmlformats.org/drawingml/2006/picture">
+                        <pic:nvPicPr>
+                          <pic:cNvPr id="28" name="Screen Shot 2020-03-18 at 12.24.17 PM.png"/>
+                          <pic:cNvPicPr/>
+                        </pic:nvPicPr>
+                        <pic:blipFill>
+                          <a:blip r:embed="rId28" cstate="print">
+                            <a:extLst>
+                              <a:ext uri="{28A0092B-C50C-407E-A947-70E740481C1C}">
+                                <a14:useLocalDpi xmlns:a14="http://schemas.microsoft.com/office/drawing/2010/main" val="0"/>
+                              </a:ext>
+                            </a:extLst>
+                          </a:blip>
+                          <a:stretch>
+                            <a:fillRect/>
+                          </a:stretch>
+                        </pic:blipFill>
+                        <pic:spPr>
+                          <a:xfrm>
+                            <a:off x="0" y="0"/>
+                            <a:ext cx="3104272" cy="1835719"/>
+                          </a:xfrm>
+                          <a:prstGeom prst="rect">
+                            <a:avLst/>
+                          </a:prstGeom>
+                        </pic:spPr>
+                      </pic:pic>
+                    </a:graphicData>
+                  </a:graphic>
+                </wp:inline>
+              </w:drawing>
+            </w:r>
+            <w:r>
+              <w:rPr>
+                <w:noProof/>
+                <w:sz w:val="22"/>
+                <w:szCs w:val="22"/>
+              </w:rPr>
+              <w:drawing>
+                <wp:inline distT="0" distB="0" distL="0" distR="0">
+                  <wp:extent cx="3276600" cy="1945981"/>
+                  <wp:effectExtent l="0" t="0" r="0" b="0"/>
+                  <wp:docPr id="24" name="Picture 24"/>
+                  <wp:cNvGraphicFramePr>
+                    <a:graphicFrameLocks xmlns:a="http://schemas.openxmlformats.org/drawingml/2006/main" noChangeAspect="1"/>
+                  </wp:cNvGraphicFramePr>
+                  <a:graphic xmlns:a="http://schemas.openxmlformats.org/drawingml/2006/main">
+                    <a:graphicData uri="http://schemas.openxmlformats.org/drawingml/2006/picture">
+                      <pic:pic xmlns:pic="http://schemas.openxmlformats.org/drawingml/2006/picture">
+                        <pic:nvPicPr>
+                          <pic:cNvPr id="24" name="Screen Shot 2020-03-18 at 12.20.57 PM.png"/>
+                          <pic:cNvPicPr/>
+                        </pic:nvPicPr>
+                        <pic:blipFill>
+                          <a:blip r:embed="rId29">
+                            <a:extLst>
+                              <a:ext uri="{28A0092B-C50C-407E-A947-70E740481C1C}">
+                                <a14:useLocalDpi xmlns:a14="http://schemas.microsoft.com/office/drawing/2010/main" val="0"/>
+                              </a:ext>
+                            </a:extLst>
+                          </a:blip>
+                          <a:stretch>
+                            <a:fillRect/>
+                          </a:stretch>
+                        </pic:blipFill>
+                        <pic:spPr>
+                          <a:xfrm>
+                            <a:off x="0" y="0"/>
+                            <a:ext cx="3297954" cy="1958663"/>
+                          </a:xfrm>
+                          <a:prstGeom prst="rect">
+                            <a:avLst/>
+                          </a:prstGeom>
+                        </pic:spPr>
+                      </pic:pic>
+                    </a:graphicData>
+                  </a:graphic>
+                </wp:inline>
+              </w:drawing>
+            </w:r>
+            <w:r>
+              <w:rPr>
+                <w:noProof/>
+                <w:sz w:val="22"/>
+                <w:szCs w:val="22"/>
+              </w:rPr>
+              <w:lastRenderedPageBreak/>
+              <w:drawing>
+                <wp:inline distT="0" distB="0" distL="0" distR="0">
+                  <wp:extent cx="3425015" cy="3073400"/>
+                  <wp:effectExtent l="0" t="0" r="4445" b="0"/>
+                  <wp:docPr id="25" name="Picture 25"/>
+                  <wp:cNvGraphicFramePr>
+                    <a:graphicFrameLocks xmlns:a="http://schemas.openxmlformats.org/drawingml/2006/main" noChangeAspect="1"/>
+                  </wp:cNvGraphicFramePr>
+                  <a:graphic xmlns:a="http://schemas.openxmlformats.org/drawingml/2006/main">
+                    <a:graphicData uri="http://schemas.openxmlformats.org/drawingml/2006/picture">
+                      <pic:pic xmlns:pic="http://schemas.openxmlformats.org/drawingml/2006/picture">
+                        <pic:nvPicPr>
+                          <pic:cNvPr id="25" name="Screen Shot 2020-03-18 at 12.22.31 PM.png"/>
+                          <pic:cNvPicPr/>
+                        </pic:nvPicPr>
+                        <pic:blipFill>
+                          <a:blip r:embed="rId30">
+                            <a:extLst>
+                              <a:ext uri="{28A0092B-C50C-407E-A947-70E740481C1C}">
+                                <a14:useLocalDpi xmlns:a14="http://schemas.microsoft.com/office/drawing/2010/main" val="0"/>
+                              </a:ext>
+                            </a:extLst>
+                          </a:blip>
+                          <a:stretch>
+                            <a:fillRect/>
+                          </a:stretch>
+                        </pic:blipFill>
+                        <pic:spPr>
+                          <a:xfrm>
+                            <a:off x="0" y="0"/>
+                            <a:ext cx="3434079" cy="3081534"/>
+                          </a:xfrm>
+                          <a:prstGeom prst="rect">
+                            <a:avLst/>
+                          </a:prstGeom>
+                        </pic:spPr>
+                      </pic:pic>
+                    </a:graphicData>
+                  </a:graphic>
+                </wp:inline>
+              </w:drawing>
+            </w:r>
+            <w:r>
+              <w:rPr>
+                <w:noProof/>
+                <w:sz w:val="22"/>
+                <w:szCs w:val="22"/>
+              </w:rPr>
+              <w:drawing>
+                <wp:inline distT="0" distB="0" distL="0" distR="0">
+                  <wp:extent cx="2971800" cy="1422972"/>
+                  <wp:effectExtent l="0" t="0" r="0" b="0"/>
+                  <wp:docPr id="26" name="Picture 26"/>
+                  <wp:cNvGraphicFramePr>
+                    <a:graphicFrameLocks xmlns:a="http://schemas.openxmlformats.org/drawingml/2006/main" noChangeAspect="1"/>
+                  </wp:cNvGraphicFramePr>
+                  <a:graphic xmlns:a="http://schemas.openxmlformats.org/drawingml/2006/main">
+                    <a:graphicData uri="http://schemas.openxmlformats.org/drawingml/2006/picture">
+                      <pic:pic xmlns:pic="http://schemas.openxmlformats.org/drawingml/2006/picture">
+                        <pic:nvPicPr>
+                          <pic:cNvPr id="26" name="Screen Shot 2020-03-18 at 12.22.48 PM.png"/>
+                          <pic:cNvPicPr/>
+                        </pic:nvPicPr>
+                        <pic:blipFill>
+                          <a:blip r:embed="rId31">
+                            <a:extLst>
+                              <a:ext uri="{28A0092B-C50C-407E-A947-70E740481C1C}">
+                                <a14:useLocalDpi xmlns:a14="http://schemas.microsoft.com/office/drawing/2010/main" val="0"/>
+                              </a:ext>
+                            </a:extLst>
+                          </a:blip>
+                          <a:stretch>
+                            <a:fillRect/>
+                          </a:stretch>
+                        </pic:blipFill>
+                        <pic:spPr>
+                          <a:xfrm>
+                            <a:off x="0" y="0"/>
+                            <a:ext cx="2994237" cy="1433715"/>
+                          </a:xfrm>
+                          <a:prstGeom prst="rect">
+                            <a:avLst/>
+                          </a:prstGeom>
+                        </pic:spPr>
+                      </pic:pic>
+                    </a:graphicData>
+                  </a:graphic>
+                </wp:inline>
+              </w:drawing>
+            </w:r>
+            <w:r>
+              <w:rPr>
+                <w:noProof/>
+                <w:sz w:val="22"/>
+                <w:szCs w:val="22"/>
+              </w:rPr>
+              <w:drawing>
+                <wp:inline distT="0" distB="0" distL="0" distR="0">
+                  <wp:extent cx="3419475" cy="519101"/>
+                  <wp:effectExtent l="0" t="0" r="0" b="1905"/>
+                  <wp:docPr id="29" name="Picture 29"/>
+                  <wp:cNvGraphicFramePr>
+                    <a:graphicFrameLocks xmlns:a="http://schemas.openxmlformats.org/drawingml/2006/main" noChangeAspect="1"/>
+                  </wp:cNvGraphicFramePr>
+                  <a:graphic xmlns:a="http://schemas.openxmlformats.org/drawingml/2006/main">
+                    <a:graphicData uri="http://schemas.openxmlformats.org/drawingml/2006/picture">
+                      <pic:pic xmlns:pic="http://schemas.openxmlformats.org/drawingml/2006/picture">
+                        <pic:nvPicPr>
+                          <pic:cNvPr id="29" name="Screen Shot 2020-03-18 at 12.29.03 PM.png"/>
+                          <pic:cNvPicPr/>
+                        </pic:nvPicPr>
+                        <pic:blipFill>
+                          <a:blip r:embed="rId32">
+                            <a:extLst>
+                              <a:ext uri="{28A0092B-C50C-407E-A947-70E740481C1C}">
+                                <a14:useLocalDpi xmlns:a14="http://schemas.microsoft.com/office/drawing/2010/main" val="0"/>
+                              </a:ext>
+                            </a:extLst>
+                          </a:blip>
+                          <a:stretch>
+                            <a:fillRect/>
+                          </a:stretch>
+                        </pic:blipFill>
+                        <pic:spPr>
+                          <a:xfrm>
+                            <a:off x="0" y="0"/>
+                            <a:ext cx="3610633" cy="548120"/>
+                          </a:xfrm>
+                          <a:prstGeom prst="rect">
+                            <a:avLst/>
+                          </a:prstGeom>
+                        </pic:spPr>
+                      </pic:pic>
+                    </a:graphicData>
+                  </a:graphic>
+                </wp:inline>
+              </w:drawing>
+            </w:r>
+          </w:p>
+        </w:tc>
+      </w:tr>
+      <w:tr>
+        <w:tc>
+          <w:tcPr>
+            <w:tcW w:w="4505" w:type="dxa"/>
+          </w:tcPr>
+          <w:p>
+            <w:pPr>
+              <w:rPr>
+                <w:sz w:val="22"/>
+                <w:szCs w:val="22"/>
+              </w:rPr>
+            </w:pPr>
+            <w:r>
+              <w:rPr>
+                <w:sz w:val="22"/>
+                <w:szCs w:val="22"/>
+              </w:rPr>
+              <w:t>Here is a screen recording of me running through my testing plan with the final version of the code.</w:t>
+            </w:r>
+          </w:p>
+          <w:p>
+            <w:pPr>
+              <w:rPr>
+                <w:sz w:val="22"/>
+                <w:szCs w:val="22"/>
+              </w:rPr>
+            </w:pPr>
+          </w:p>
+          <w:p>
+            <w:pPr>
+              <w:rPr>
+                <w:sz w:val="22"/>
+                <w:szCs w:val="22"/>
+              </w:rPr>
+            </w:pPr>
+            <w:r>
+              <w:rPr>
+                <w:sz w:val="22"/>
+                <w:szCs w:val="22"/>
+              </w:rPr>
+              <w:t>(If it doesn’t load, it is in the screenshots folder. It is the only video.</w:t>
+            </w:r>
+            <w:r>
+              <w:rPr>
+                <w:sz w:val="22"/>
+                <w:szCs w:val="22"/>
+              </w:rPr>
+              <w:t>)</w:t>
+            </w:r>
+            <w:bookmarkStart w:id="0" w:name="_GoBack"/>
+            <w:bookmarkEnd w:id="0"/>
+          </w:p>
+        </w:tc>
+        <w:tc>
+          <w:tcPr>
+            <w:tcW w:w="4505" w:type="dxa"/>
+          </w:tcPr>
+          <w:p>
+            <w:pPr>
+              <w:rPr>
+                <w:noProof/>
+                <w:sz w:val="22"/>
+                <w:szCs w:val="22"/>
+              </w:rPr>
+            </w:pPr>
+            <w:r>
+              <w:rPr>
+                <w:noProof/>
+                <w:sz w:val="22"/>
+                <w:szCs w:val="22"/>
+              </w:rPr>
+              <w:drawing>
+                <wp:anchor distT="0" distB="0" distL="114300" distR="114300" simplePos="0" relativeHeight="251659264" behindDoc="0" locked="0" layoutInCell="1" allowOverlap="1">
+                  <wp:simplePos x="0" y="0"/>
+                  <wp:positionH relativeFrom="column">
+                    <wp:posOffset>-65405</wp:posOffset>
+                  </wp:positionH>
+                  <wp:positionV relativeFrom="paragraph">
+                    <wp:posOffset>228600</wp:posOffset>
+                  </wp:positionV>
+                  <wp:extent cx="3499316" cy="1828800"/>
+                  <wp:effectExtent l="0" t="0" r="6350" b="0"/>
+                  <wp:wrapSquare wrapText="bothSides"/>
+                  <wp:docPr id="30" name="Picture 30"/>
+                  <wp:cNvGraphicFramePr>
+                    <a:graphicFrameLocks xmlns:a="http://schemas.openxmlformats.org/drawingml/2006/main" noChangeAspect="1"/>
+                  </wp:cNvGraphicFramePr>
+                  <a:graphic xmlns:a="http://schemas.openxmlformats.org/drawingml/2006/main">
+                    <a:graphicData uri="http://schemas.openxmlformats.org/drawingml/2006/picture">
+                      <pic:pic xmlns:pic="http://schemas.openxmlformats.org/drawingml/2006/picture">
+                        <pic:nvPicPr>
+                          <pic:cNvPr id="30" name="testing plan runthrough.mov" descr="movie::/Users/oliviagoodman/Desktop/get schooled/computer science/guessing-game-practice-assess/screenshots/testing plan runthrough.mov"/>
+                          <pic:cNvPicPr/>
+                        </pic:nvPicPr>
+                        <pic:blipFill>
+                          <a:blip r:embed="rId33" cstate="print">
+                            <a:extLst>
+                              <a:ext uri="{28A0092B-C50C-407E-A947-70E740481C1C}">
+                                <a14:useLocalDpi xmlns:a14="http://schemas.microsoft.com/office/drawing/2010/main" val="0"/>
+                              </a:ext>
+                            </a:extLst>
+                          </a:blip>
+                          <a:stretch>
+                            <a:fillRect/>
+                          </a:stretch>
+                        </pic:blipFill>
+                        <pic:spPr>
+                          <a:xfrm>
+                            <a:off x="0" y="0"/>
+                            <a:ext cx="3522944" cy="1841148"/>
+                          </a:xfrm>
+                          <a:prstGeom prst="rect">
+                            <a:avLst/>
+                          </a:prstGeom>
+                        </pic:spPr>
+                      </pic:pic>
+                    </a:graphicData>
+                  </a:graphic>
+                  <wp14:sizeRelH relativeFrom="margin">
+                    <wp14:pctWidth>0</wp14:pctWidth>
+                  </wp14:sizeRelH>
+                  <wp14:sizeRelV relativeFrom="margin">
+                    <wp14:pctHeight>0</wp14:pctHeight>
+                  </wp14:sizeRelV>
+                </wp:anchor>
               </w:drawing>
             </w:r>
           </w:p>

</xml_diff>